<commit_message>
Sync with server on 2019-06-11 before power on notebook computer fully consumed
</commit_message>
<xml_diff>
--- a/eng/DIKO Admin Guide v1.0.docx
+++ b/eng/DIKO Admin Guide v1.0.docx
@@ -444,10 +444,7 @@
               <w:t xml:space="preserve">  </w:t>
             </w:r>
             <w:r>
-              <w:t>System Ema</w:t>
-            </w:r>
-            <w:r>
-              <w:t>il Message</w:t>
+              <w:t>System Email Message</w:t>
             </w:r>
             <w:r>
               <w:tab/>
@@ -708,10 +705,7 @@
               <w:fldChar w:fldCharType="begin"/>
             </w:r>
             <w:r>
-              <w:instrText>PAGE</w:instrText>
-            </w:r>
-            <w:r>
-              <w:instrText>REF _Toc33579 \h</w:instrText>
+              <w:instrText>PAGEREF _Toc33579 \h</w:instrText>
             </w:r>
             <w:r>
               <w:fldChar w:fldCharType="separate"/>
@@ -775,10 +769,7 @@
           </w:pPr>
           <w:hyperlink w:anchor="_Toc33581">
             <w:r>
-              <w:t>1.1</w:t>
-            </w:r>
-            <w:r>
-              <w:t>.10</w:t>
+              <w:t>1.1.10</w:t>
             </w:r>
             <w:r>
               <w:rPr>
@@ -957,10 +948,7 @@
               <w:t xml:space="preserve">  </w:t>
             </w:r>
             <w:r>
-              <w:t>Add User into G</w:t>
-            </w:r>
-            <w:r>
-              <w:t>roup</w:t>
+              <w:t>Add User into Group</w:t>
             </w:r>
             <w:r>
               <w:tab/>
@@ -1424,10 +1412,7 @@
               <w:fldChar w:fldCharType="begin"/>
             </w:r>
             <w:r>
-              <w:instrText xml:space="preserve">PAGEREF </w:instrText>
-            </w:r>
-            <w:r>
-              <w:instrText>_Toc33595 \h</w:instrText>
+              <w:instrText>PAGEREF _Toc33595 \h</w:instrText>
             </w:r>
             <w:r>
               <w:fldChar w:fldCharType="separate"/>
@@ -1507,13 +1492,7 @@
               <w:rPr>
                 <w:sz w:val="16"/>
               </w:rPr>
-              <w:t>O</w:t>
-            </w:r>
-            <w:r>
-              <w:rPr>
-                <w:sz w:val="16"/>
-              </w:rPr>
-              <w:t xml:space="preserve">LE </w:t>
+              <w:t xml:space="preserve">OLE </w:t>
             </w:r>
             <w:r>
               <w:t>M</w:t>
@@ -1764,10 +1743,7 @@
               <w:fldChar w:fldCharType="begin"/>
             </w:r>
             <w:r>
-              <w:instrText xml:space="preserve">PAGEREF </w:instrText>
-            </w:r>
-            <w:r>
-              <w:instrText>_Toc33602 \h</w:instrText>
+              <w:instrText>PAGEREF _Toc33602 \h</w:instrText>
             </w:r>
             <w:r>
               <w:fldChar w:fldCharType="separate"/>
@@ -2701,9 +2677,6 @@
         <w:spacing w:after="114" w:line="259" w:lineRule="auto"/>
         <w:ind w:left="0" w:firstLine="0"/>
       </w:pPr>
-      <w:r>
-        <w:t xml:space="preserve"> </w:t>
-      </w:r>
     </w:p>
     <w:p>
       <w:pPr>
@@ -2901,6 +2874,9 @@
       <w:pPr>
         <w:spacing w:after="0" w:line="488" w:lineRule="auto"/>
         <w:ind w:left="-5" w:right="104"/>
+        <w:rPr>
+          <w:rFonts w:eastAsiaTheme="minorEastAsia" w:hint="eastAsia"/>
+        </w:rPr>
       </w:pPr>
       <w:r>
         <w:rPr>
@@ -2999,10 +2975,7 @@
         </mc:AlternateContent>
       </w:r>
       <w:r>
-        <w:t xml:space="preserve">Customize the setting and then click the                button to save this setting. </w:t>
-      </w:r>
-      <w:r>
-        <w:t xml:space="preserve">To cancel saving configuration, click the </w:t>
+        <w:t xml:space="preserve">Customize the setting and then click the                button to save this setting. To cancel saving configuration, click the </w:t>
       </w:r>
       <w:r>
         <w:tab/>
@@ -3016,51 +2989,6 @@
       </w:r>
       <w:r>
         <w:t xml:space="preserve"> screen. </w:t>
-      </w:r>
-    </w:p>
-    <w:p>
-      <w:pPr>
-        <w:spacing w:after="114" w:line="259" w:lineRule="auto"/>
-        <w:ind w:left="0" w:firstLine="0"/>
-      </w:pPr>
-      <w:r>
-        <w:t xml:space="preserve"> </w:t>
-      </w:r>
-    </w:p>
-    <w:p>
-      <w:pPr>
-        <w:spacing w:after="114" w:line="259" w:lineRule="auto"/>
-        <w:ind w:left="0" w:firstLine="0"/>
-      </w:pPr>
-      <w:r>
-        <w:t xml:space="preserve"> </w:t>
-      </w:r>
-    </w:p>
-    <w:p>
-      <w:pPr>
-        <w:spacing w:after="114" w:line="259" w:lineRule="auto"/>
-        <w:ind w:left="0" w:firstLine="0"/>
-      </w:pPr>
-      <w:r>
-        <w:t xml:space="preserve"> </w:t>
-      </w:r>
-    </w:p>
-    <w:p>
-      <w:pPr>
-        <w:spacing w:after="114" w:line="259" w:lineRule="auto"/>
-        <w:ind w:left="0" w:firstLine="0"/>
-      </w:pPr>
-      <w:r>
-        <w:t xml:space="preserve"> </w:t>
-      </w:r>
-    </w:p>
-    <w:p>
-      <w:pPr>
-        <w:spacing w:after="0" w:line="259" w:lineRule="auto"/>
-        <w:ind w:left="0" w:firstLine="0"/>
-      </w:pPr>
-      <w:r>
-        <w:t xml:space="preserve"> </w:t>
       </w:r>
     </w:p>
     <w:p>
@@ -3081,26 +3009,27 @@
       <w:tblPr>
         <w:tblStyle w:val="TableGrid"/>
         <w:tblW w:w="8853" w:type="dxa"/>
-        <w:tblInd w:w="-107" w:type="dxa"/>
+        <w:jc w:val="center"/>
+        <w:tblInd w:w="0" w:type="dxa"/>
         <w:tblCellMar>
           <w:top w:w="11" w:type="dxa"/>
           <w:left w:w="107" w:type="dxa"/>
-          <w:bottom w:w="0" w:type="dxa"/>
           <w:right w:w="86" w:type="dxa"/>
         </w:tblCellMar>
         <w:tblLook w:val="04A0" w:firstRow="1" w:lastRow="0" w:firstColumn="1" w:lastColumn="0" w:noHBand="0" w:noVBand="1"/>
       </w:tblPr>
       <w:tblGrid>
-        <w:gridCol w:w="2626"/>
-        <w:gridCol w:w="6227"/>
+        <w:gridCol w:w="2996"/>
+        <w:gridCol w:w="5857"/>
       </w:tblGrid>
       <w:tr>
         <w:trPr>
-          <w:trHeight w:val="422"/>
+          <w:tblHeader/>
+          <w:jc w:val="center"/>
         </w:trPr>
         <w:tc>
           <w:tcPr>
-            <w:tcW w:w="2626" w:type="dxa"/>
+            <w:tcW w:w="0" w:type="auto"/>
             <w:tcBorders>
               <w:top w:val="single" w:sz="4" w:space="0" w:color="000000"/>
               <w:left w:val="single" w:sz="4" w:space="0" w:color="000000"/>
@@ -3108,6 +3037,7 @@
               <w:right w:val="single" w:sz="4" w:space="0" w:color="000000"/>
             </w:tcBorders>
             <w:shd w:val="clear" w:color="auto" w:fill="E0E0E0"/>
+            <w:vAlign w:val="center"/>
           </w:tcPr>
           <w:p>
             <w:pPr>
@@ -3121,7 +3051,7 @@
         </w:tc>
         <w:tc>
           <w:tcPr>
-            <w:tcW w:w="6227" w:type="dxa"/>
+            <w:tcW w:w="0" w:type="auto"/>
             <w:tcBorders>
               <w:top w:val="single" w:sz="4" w:space="0" w:color="000000"/>
               <w:left w:val="single" w:sz="4" w:space="0" w:color="000000"/>
@@ -3129,6 +3059,7 @@
               <w:right w:val="single" w:sz="4" w:space="0" w:color="000000"/>
             </w:tcBorders>
             <w:shd w:val="clear" w:color="auto" w:fill="E0E0E0"/>
+            <w:vAlign w:val="center"/>
           </w:tcPr>
           <w:p>
             <w:pPr>
@@ -3143,17 +3074,19 @@
       </w:tr>
       <w:tr>
         <w:trPr>
-          <w:trHeight w:val="425"/>
+          <w:tblHeader/>
+          <w:jc w:val="center"/>
         </w:trPr>
         <w:tc>
           <w:tcPr>
-            <w:tcW w:w="2626" w:type="dxa"/>
-            <w:tcBorders>
-              <w:top w:val="single" w:sz="4" w:space="0" w:color="000000"/>
-              <w:left w:val="single" w:sz="4" w:space="0" w:color="000000"/>
-              <w:bottom w:val="single" w:sz="4" w:space="0" w:color="000000"/>
-              <w:right w:val="single" w:sz="4" w:space="0" w:color="000000"/>
-            </w:tcBorders>
+            <w:tcW w:w="0" w:type="auto"/>
+            <w:tcBorders>
+              <w:top w:val="single" w:sz="4" w:space="0" w:color="000000"/>
+              <w:left w:val="single" w:sz="4" w:space="0" w:color="000000"/>
+              <w:bottom w:val="single" w:sz="4" w:space="0" w:color="000000"/>
+              <w:right w:val="single" w:sz="4" w:space="0" w:color="000000"/>
+            </w:tcBorders>
+            <w:vAlign w:val="center"/>
           </w:tcPr>
           <w:p>
             <w:pPr>
@@ -3167,13 +3100,14 @@
         </w:tc>
         <w:tc>
           <w:tcPr>
-            <w:tcW w:w="6227" w:type="dxa"/>
-            <w:tcBorders>
-              <w:top w:val="single" w:sz="4" w:space="0" w:color="000000"/>
-              <w:left w:val="single" w:sz="4" w:space="0" w:color="000000"/>
-              <w:bottom w:val="single" w:sz="4" w:space="0" w:color="000000"/>
-              <w:right w:val="single" w:sz="4" w:space="0" w:color="000000"/>
-            </w:tcBorders>
+            <w:tcW w:w="0" w:type="auto"/>
+            <w:tcBorders>
+              <w:top w:val="single" w:sz="4" w:space="0" w:color="000000"/>
+              <w:left w:val="single" w:sz="4" w:space="0" w:color="000000"/>
+              <w:bottom w:val="single" w:sz="4" w:space="0" w:color="000000"/>
+              <w:right w:val="single" w:sz="4" w:space="0" w:color="000000"/>
+            </w:tcBorders>
+            <w:vAlign w:val="center"/>
           </w:tcPr>
           <w:p>
             <w:pPr>
@@ -3198,17 +3132,19 @@
       </w:tr>
       <w:tr>
         <w:trPr>
-          <w:trHeight w:val="838"/>
+          <w:tblHeader/>
+          <w:jc w:val="center"/>
         </w:trPr>
         <w:tc>
           <w:tcPr>
-            <w:tcW w:w="2626" w:type="dxa"/>
-            <w:tcBorders>
-              <w:top w:val="single" w:sz="4" w:space="0" w:color="000000"/>
-              <w:left w:val="single" w:sz="4" w:space="0" w:color="000000"/>
-              <w:bottom w:val="single" w:sz="4" w:space="0" w:color="000000"/>
-              <w:right w:val="single" w:sz="4" w:space="0" w:color="000000"/>
-            </w:tcBorders>
+            <w:tcW w:w="0" w:type="auto"/>
+            <w:tcBorders>
+              <w:top w:val="single" w:sz="4" w:space="0" w:color="000000"/>
+              <w:left w:val="single" w:sz="4" w:space="0" w:color="000000"/>
+              <w:bottom w:val="single" w:sz="4" w:space="0" w:color="000000"/>
+              <w:right w:val="single" w:sz="4" w:space="0" w:color="000000"/>
+            </w:tcBorders>
+            <w:vAlign w:val="center"/>
           </w:tcPr>
           <w:p>
             <w:pPr>
@@ -3216,28 +3152,20 @@
               <w:ind w:left="0" w:firstLine="0"/>
             </w:pPr>
             <w:r>
-              <w:t xml:space="preserve">Scheduled Email Send </w:t>
-            </w:r>
-          </w:p>
-          <w:p>
-            <w:pPr>
-              <w:spacing w:after="0" w:line="259" w:lineRule="auto"/>
-              <w:ind w:left="0" w:firstLine="0"/>
-            </w:pPr>
-            <w:r>
-              <w:t xml:space="preserve">Time </w:t>
-            </w:r>
-          </w:p>
-        </w:tc>
-        <w:tc>
-          <w:tcPr>
-            <w:tcW w:w="6227" w:type="dxa"/>
-            <w:tcBorders>
-              <w:top w:val="single" w:sz="4" w:space="0" w:color="000000"/>
-              <w:left w:val="single" w:sz="4" w:space="0" w:color="000000"/>
-              <w:bottom w:val="single" w:sz="4" w:space="0" w:color="000000"/>
-              <w:right w:val="single" w:sz="4" w:space="0" w:color="000000"/>
-            </w:tcBorders>
+              <w:t xml:space="preserve">Scheduled Email Send Time </w:t>
+            </w:r>
+          </w:p>
+        </w:tc>
+        <w:tc>
+          <w:tcPr>
+            <w:tcW w:w="0" w:type="auto"/>
+            <w:tcBorders>
+              <w:top w:val="single" w:sz="4" w:space="0" w:color="000000"/>
+              <w:left w:val="single" w:sz="4" w:space="0" w:color="000000"/>
+              <w:bottom w:val="single" w:sz="4" w:space="0" w:color="000000"/>
+              <w:right w:val="single" w:sz="4" w:space="0" w:color="000000"/>
+            </w:tcBorders>
+            <w:vAlign w:val="center"/>
           </w:tcPr>
           <w:p>
             <w:pPr>
@@ -3252,17 +3180,19 @@
       </w:tr>
       <w:tr>
         <w:trPr>
-          <w:trHeight w:val="838"/>
+          <w:tblHeader/>
+          <w:jc w:val="center"/>
         </w:trPr>
         <w:tc>
           <w:tcPr>
-            <w:tcW w:w="2626" w:type="dxa"/>
-            <w:tcBorders>
-              <w:top w:val="single" w:sz="4" w:space="0" w:color="000000"/>
-              <w:left w:val="single" w:sz="4" w:space="0" w:color="000000"/>
-              <w:bottom w:val="single" w:sz="4" w:space="0" w:color="000000"/>
-              <w:right w:val="single" w:sz="4" w:space="0" w:color="000000"/>
-            </w:tcBorders>
+            <w:tcW w:w="0" w:type="auto"/>
+            <w:tcBorders>
+              <w:top w:val="single" w:sz="4" w:space="0" w:color="000000"/>
+              <w:left w:val="single" w:sz="4" w:space="0" w:color="000000"/>
+              <w:bottom w:val="single" w:sz="4" w:space="0" w:color="000000"/>
+              <w:right w:val="single" w:sz="4" w:space="0" w:color="000000"/>
+            </w:tcBorders>
+            <w:vAlign w:val="center"/>
           </w:tcPr>
           <w:p>
             <w:pPr>
@@ -3276,13 +3206,14 @@
         </w:tc>
         <w:tc>
           <w:tcPr>
-            <w:tcW w:w="6227" w:type="dxa"/>
-            <w:tcBorders>
-              <w:top w:val="single" w:sz="4" w:space="0" w:color="000000"/>
-              <w:left w:val="single" w:sz="4" w:space="0" w:color="000000"/>
-              <w:bottom w:val="single" w:sz="4" w:space="0" w:color="000000"/>
-              <w:right w:val="single" w:sz="4" w:space="0" w:color="000000"/>
-            </w:tcBorders>
+            <w:tcW w:w="0" w:type="auto"/>
+            <w:tcBorders>
+              <w:top w:val="single" w:sz="4" w:space="0" w:color="000000"/>
+              <w:left w:val="single" w:sz="4" w:space="0" w:color="000000"/>
+              <w:bottom w:val="single" w:sz="4" w:space="0" w:color="000000"/>
+              <w:right w:val="single" w:sz="4" w:space="0" w:color="000000"/>
+            </w:tcBorders>
+            <w:vAlign w:val="center"/>
           </w:tcPr>
           <w:p>
             <w:pPr>
@@ -3306,17 +3237,19 @@
       </w:tr>
       <w:tr>
         <w:trPr>
-          <w:trHeight w:val="425"/>
+          <w:tblHeader/>
+          <w:jc w:val="center"/>
         </w:trPr>
         <w:tc>
           <w:tcPr>
-            <w:tcW w:w="2626" w:type="dxa"/>
-            <w:tcBorders>
-              <w:top w:val="single" w:sz="4" w:space="0" w:color="000000"/>
-              <w:left w:val="single" w:sz="4" w:space="0" w:color="000000"/>
-              <w:bottom w:val="single" w:sz="4" w:space="0" w:color="000000"/>
-              <w:right w:val="single" w:sz="4" w:space="0" w:color="000000"/>
-            </w:tcBorders>
+            <w:tcW w:w="0" w:type="auto"/>
+            <w:tcBorders>
+              <w:top w:val="single" w:sz="4" w:space="0" w:color="000000"/>
+              <w:left w:val="single" w:sz="4" w:space="0" w:color="000000"/>
+              <w:bottom w:val="single" w:sz="4" w:space="0" w:color="000000"/>
+              <w:right w:val="single" w:sz="4" w:space="0" w:color="000000"/>
+            </w:tcBorders>
+            <w:vAlign w:val="center"/>
           </w:tcPr>
           <w:p>
             <w:pPr>
@@ -3330,13 +3263,14 @@
         </w:tc>
         <w:tc>
           <w:tcPr>
-            <w:tcW w:w="6227" w:type="dxa"/>
-            <w:tcBorders>
-              <w:top w:val="single" w:sz="4" w:space="0" w:color="000000"/>
-              <w:left w:val="single" w:sz="4" w:space="0" w:color="000000"/>
-              <w:bottom w:val="single" w:sz="4" w:space="0" w:color="000000"/>
-              <w:right w:val="single" w:sz="4" w:space="0" w:color="000000"/>
-            </w:tcBorders>
+            <w:tcW w:w="0" w:type="auto"/>
+            <w:tcBorders>
+              <w:top w:val="single" w:sz="4" w:space="0" w:color="000000"/>
+              <w:left w:val="single" w:sz="4" w:space="0" w:color="000000"/>
+              <w:bottom w:val="single" w:sz="4" w:space="0" w:color="000000"/>
+              <w:right w:val="single" w:sz="4" w:space="0" w:color="000000"/>
+            </w:tcBorders>
+            <w:vAlign w:val="center"/>
           </w:tcPr>
           <w:p>
             <w:pPr>
@@ -3617,7 +3551,7 @@
                           <pic:cNvPicPr/>
                         </pic:nvPicPr>
                         <pic:blipFill>
-                          <a:blip r:embed="rId15"/>
+                          <a:blip r:embed="rId13"/>
                           <a:stretch>
                             <a:fillRect/>
                           </a:stretch>
@@ -4037,10 +3971,7 @@
         <w:ind w:left="-5" w:right="104"/>
       </w:pPr>
       <w:r>
-        <w:t>Users in this g</w:t>
-      </w:r>
-      <w:r>
-        <w:t xml:space="preserve">roup have the right to use the template to create folder.  </w:t>
+        <w:t xml:space="preserve">Users in this group have the right to use the template to create folder.  </w:t>
       </w:r>
     </w:p>
     <w:p>
@@ -4146,10 +4077,7 @@
       </w:r>
       <w:proofErr w:type="gramEnd"/>
       <w:r>
-        <w:t xml:space="preserve"> </w:t>
-      </w:r>
-      <w:r>
-        <w:t xml:space="preserve">check-out document. </w:t>
+        <w:t xml:space="preserve"> check-out document. </w:t>
       </w:r>
     </w:p>
     <w:p>
@@ -4477,7 +4405,7 @@
                     <pic:cNvPicPr/>
                   </pic:nvPicPr>
                   <pic:blipFill>
-                    <a:blip r:embed="rId15"/>
+                    <a:blip r:embed="rId13"/>
                     <a:stretch>
                       <a:fillRect/>
                     </a:stretch>
@@ -4498,10 +4426,7 @@
         </w:drawing>
       </w:r>
       <w:r>
-        <w:t>Entering the values for the fields mar</w:t>
-      </w:r>
-      <w:r>
-        <w:t xml:space="preserve">ked with a red (*) and click the               button to create the user. Click the </w:t>
+        <w:t xml:space="preserve">Entering the values for the fields marked with a red (*) and click the               button to create the user. Click the </w:t>
       </w:r>
       <w:r>
         <w:rPr>
@@ -4521,7 +4446,7 @@
                     <pic:cNvPicPr/>
                   </pic:nvPicPr>
                   <pic:blipFill>
-                    <a:blip r:embed="rId14"/>
+                    <a:blip r:embed="rId12"/>
                     <a:stretch>
                       <a:fillRect/>
                     </a:stretch>
@@ -4580,7 +4505,6 @@
         <w:tblCellMar>
           <w:top w:w="11" w:type="dxa"/>
           <w:left w:w="107" w:type="dxa"/>
-          <w:bottom w:w="0" w:type="dxa"/>
           <w:right w:w="106" w:type="dxa"/>
         </w:tblCellMar>
         <w:tblLook w:val="04A0" w:firstRow="1" w:lastRow="0" w:firstColumn="1" w:lastColumn="0" w:noHBand="0" w:noVBand="1"/>
@@ -5901,7 +5825,7 @@
                     <pic:cNvPicPr/>
                   </pic:nvPicPr>
                   <pic:blipFill>
-                    <a:blip r:embed="rId15"/>
+                    <a:blip r:embed="rId13"/>
                     <a:stretch>
                       <a:fillRect/>
                     </a:stretch>
@@ -5947,7 +5871,7 @@
                     <pic:cNvPicPr/>
                   </pic:nvPicPr>
                   <pic:blipFill>
-                    <a:blip r:embed="rId14"/>
+                    <a:blip r:embed="rId12"/>
                     <a:stretch>
                       <a:fillRect/>
                     </a:stretch>
@@ -6018,7 +5942,6 @@
         <w:tblCellMar>
           <w:top w:w="11" w:type="dxa"/>
           <w:left w:w="107" w:type="dxa"/>
-          <w:bottom w:w="0" w:type="dxa"/>
           <w:right w:w="106" w:type="dxa"/>
         </w:tblCellMar>
         <w:tblLook w:val="04A0" w:firstRow="1" w:lastRow="0" w:firstColumn="1" w:lastColumn="0" w:noHBand="0" w:noVBand="1"/>
@@ -7709,7 +7632,7 @@
                           <pic:cNvPicPr/>
                         </pic:nvPicPr>
                         <pic:blipFill>
-                          <a:blip r:embed="rId15"/>
+                          <a:blip r:embed="rId13"/>
                           <a:stretch>
                             <a:fillRect/>
                           </a:stretch>
@@ -7765,10 +7688,7 @@
         </mc:AlternateContent>
       </w:r>
       <w:r>
-        <w:t>Click the              button to reset. Click the followi</w:t>
-      </w:r>
-      <w:r>
-        <w:t xml:space="preserve">ng table describes the fields in the </w:t>
+        <w:t xml:space="preserve">Click the              button to reset. Click the following table describes the fields in the </w:t>
       </w:r>
       <w:r>
         <w:rPr>
@@ -7788,7 +7708,6 @@
         <w:tblCellMar>
           <w:top w:w="11" w:type="dxa"/>
           <w:left w:w="107" w:type="dxa"/>
-          <w:bottom w:w="0" w:type="dxa"/>
           <w:right w:w="65" w:type="dxa"/>
         </w:tblCellMar>
         <w:tblLook w:val="04A0" w:firstRow="1" w:lastRow="0" w:firstColumn="1" w:lastColumn="0" w:noHBand="0" w:noVBand="1"/>
@@ -8256,7 +8175,7 @@
                     <pic:cNvPicPr/>
                   </pic:nvPicPr>
                   <pic:blipFill>
-                    <a:blip r:embed="rId15"/>
+                    <a:blip r:embed="rId13"/>
                     <a:stretch>
                       <a:fillRect/>
                     </a:stretch>
@@ -8365,7 +8284,6 @@
         <w:tblCellMar>
           <w:top w:w="11" w:type="dxa"/>
           <w:left w:w="107" w:type="dxa"/>
-          <w:bottom w:w="0" w:type="dxa"/>
           <w:right w:w="115" w:type="dxa"/>
         </w:tblCellMar>
         <w:tblLook w:val="04A0" w:firstRow="1" w:lastRow="0" w:firstColumn="1" w:lastColumn="0" w:noHBand="0" w:noVBand="1"/>
@@ -8794,7 +8712,6 @@
         <w:tblCellMar>
           <w:top w:w="11" w:type="dxa"/>
           <w:left w:w="107" w:type="dxa"/>
-          <w:bottom w:w="0" w:type="dxa"/>
           <w:right w:w="115" w:type="dxa"/>
         </w:tblCellMar>
         <w:tblLook w:val="04A0" w:firstRow="1" w:lastRow="0" w:firstColumn="1" w:lastColumn="0" w:noHBand="0" w:noVBand="1"/>
@@ -9181,8 +9098,58 @@
     </w:p>
     <w:p>
       <w:pPr>
-        <w:spacing w:after="1176" w:line="357" w:lineRule="auto"/>
-        <w:ind w:left="-5" w:right="104"/>
+        <w:spacing w:after="100" w:afterAutospacing="1" w:line="360" w:lineRule="auto"/>
+        <w:ind w:left="-6" w:right="102" w:hanging="11"/>
+      </w:pPr>
+      <w:r>
+        <w:rPr>
+          <w:noProof/>
+        </w:rPr>
+        <w:drawing>
+          <wp:inline distT="0" distB="0" distL="0" distR="0" wp14:anchorId="53C2CD6E">
+            <wp:extent cx="2279015" cy="887095"/>
+            <wp:effectExtent l="0" t="0" r="6985" b="8255"/>
+            <wp:docPr id="1182" name="Picture 1182"/>
+            <wp:cNvGraphicFramePr/>
+            <a:graphic xmlns:a="http://schemas.openxmlformats.org/drawingml/2006/main">
+              <a:graphicData uri="http://schemas.openxmlformats.org/drawingml/2006/picture">
+                <pic:pic xmlns:pic="http://schemas.openxmlformats.org/drawingml/2006/picture">
+                  <pic:nvPicPr>
+                    <pic:cNvPr id="1182" name="Picture 1182"/>
+                    <pic:cNvPicPr/>
+                  </pic:nvPicPr>
+                  <pic:blipFill>
+                    <a:blip r:embed="rId43">
+                      <a:extLst>
+                        <a:ext uri="{28A0092B-C50C-407E-A947-70E740481C1C}">
+                          <a14:useLocalDpi xmlns:a14="http://schemas.microsoft.com/office/drawing/2010/main" val="0"/>
+                        </a:ext>
+                      </a:extLst>
+                    </a:blip>
+                    <a:stretch>
+                      <a:fillRect/>
+                    </a:stretch>
+                  </pic:blipFill>
+                  <pic:spPr>
+                    <a:xfrm>
+                      <a:off x="0" y="0"/>
+                      <a:ext cx="2279015" cy="887095"/>
+                    </a:xfrm>
+                    <a:prstGeom prst="rect">
+                      <a:avLst/>
+                    </a:prstGeom>
+                  </pic:spPr>
+                </pic:pic>
+              </a:graphicData>
+            </a:graphic>
+          </wp:inline>
+        </w:drawing>
+      </w:r>
+    </w:p>
+    <w:p>
+      <w:pPr>
+        <w:spacing w:after="100" w:afterAutospacing="1" w:line="360" w:lineRule="auto"/>
+        <w:ind w:left="-6" w:right="102" w:hanging="11"/>
       </w:pPr>
       <w:r>
         <w:t xml:space="preserve">Click the </w:t>
@@ -9200,166 +9167,67 @@
     </w:p>
     <w:p>
       <w:pPr>
-        <w:spacing w:after="107" w:line="259" w:lineRule="auto"/>
+        <w:spacing w:after="100" w:afterAutospacing="1" w:line="360" w:lineRule="auto"/>
         <w:ind w:left="0" w:firstLine="0"/>
       </w:pPr>
       <w:r>
-        <w:t xml:space="preserve">  </w:t>
-      </w:r>
-    </w:p>
-    <w:p>
-      <w:pPr>
-        <w:spacing w:after="350"/>
-        <w:ind w:left="10" w:right="210"/>
-        <w:jc w:val="right"/>
-      </w:pPr>
-      <w:r>
-        <w:rPr>
-          <w:rFonts w:ascii="Calibri" w:eastAsia="Calibri" w:hAnsi="Calibri" w:cs="Calibri"/>
+        <w:t>Click th</w:t>
+      </w:r>
+      <w:r>
+        <w:t>e</w:t>
+      </w:r>
+      <w:r>
+        <w:t xml:space="preserve"> </w:t>
+      </w:r>
+      <w:r>
+        <w:rPr>
           <w:noProof/>
-          <w:sz w:val="22"/>
-        </w:rPr>
-        <mc:AlternateContent>
-          <mc:Choice Requires="wpg">
-            <w:drawing>
-              <wp:anchor distT="0" distB="0" distL="114300" distR="114300" simplePos="0" relativeHeight="251666432" behindDoc="0" locked="0" layoutInCell="1" allowOverlap="1">
-                <wp:simplePos x="0" y="0"/>
-                <wp:positionH relativeFrom="column">
-                  <wp:posOffset>61</wp:posOffset>
-                </wp:positionH>
-                <wp:positionV relativeFrom="paragraph">
-                  <wp:posOffset>-1009649</wp:posOffset>
-                </wp:positionV>
-                <wp:extent cx="2336292" cy="1278789"/>
-                <wp:effectExtent l="0" t="0" r="0" b="0"/>
-                <wp:wrapSquare wrapText="bothSides"/>
-                <wp:docPr id="27747" name="Group 27747"/>
-                <wp:cNvGraphicFramePr/>
-                <a:graphic xmlns:a="http://schemas.openxmlformats.org/drawingml/2006/main">
-                  <a:graphicData uri="http://schemas.microsoft.com/office/word/2010/wordprocessingGroup">
-                    <wpg:wgp>
-                      <wpg:cNvGrpSpPr/>
-                      <wpg:grpSpPr>
-                        <a:xfrm>
-                          <a:off x="0" y="0"/>
-                          <a:ext cx="2336292" cy="1278789"/>
-                          <a:chOff x="0" y="0"/>
-                          <a:chExt cx="2336292" cy="1278789"/>
-                        </a:xfrm>
-                      </wpg:grpSpPr>
-                      <wps:wsp>
-                        <wps:cNvPr id="3273" name="Rectangle 3273"/>
-                        <wps:cNvSpPr/>
-                        <wps:spPr>
-                          <a:xfrm>
-                            <a:off x="0" y="1110083"/>
-                            <a:ext cx="788257" cy="224380"/>
-                          </a:xfrm>
-                          <a:prstGeom prst="rect">
-                            <a:avLst/>
-                          </a:prstGeom>
-                          <a:ln>
-                            <a:noFill/>
-                          </a:ln>
-                        </wps:spPr>
-                        <wps:txbx>
-                          <w:txbxContent>
-                            <w:p>
-                              <w:pPr>
-                                <w:spacing w:after="160" w:line="259" w:lineRule="auto"/>
-                                <w:ind w:left="0" w:firstLine="0"/>
-                              </w:pPr>
-                              <w:r>
-                                <w:t xml:space="preserve">Click the </w:t>
-                              </w:r>
-                            </w:p>
-                          </w:txbxContent>
-                        </wps:txbx>
-                        <wps:bodyPr horzOverflow="overflow" vert="horz" lIns="0" tIns="0" rIns="0" bIns="0" rtlCol="0">
-                          <a:noAutofit/>
-                        </wps:bodyPr>
-                      </wps:wsp>
-                      <pic:pic xmlns:pic="http://schemas.openxmlformats.org/drawingml/2006/picture">
-                        <pic:nvPicPr>
-                          <pic:cNvPr id="1182" name="Picture 1182"/>
-                          <pic:cNvPicPr/>
-                        </pic:nvPicPr>
-                        <pic:blipFill>
-                          <a:blip r:embed="rId43"/>
-                          <a:stretch>
-                            <a:fillRect/>
-                          </a:stretch>
-                        </pic:blipFill>
-                        <pic:spPr>
-                          <a:xfrm>
-                            <a:off x="57150" y="0"/>
-                            <a:ext cx="2279142" cy="887730"/>
-                          </a:xfrm>
-                          <a:prstGeom prst="rect">
-                            <a:avLst/>
-                          </a:prstGeom>
-                        </pic:spPr>
-                      </pic:pic>
-                      <pic:pic xmlns:pic="http://schemas.openxmlformats.org/drawingml/2006/picture">
-                        <pic:nvPicPr>
-                          <pic:cNvPr id="1184" name="Picture 1184"/>
-                          <pic:cNvPicPr/>
-                        </pic:nvPicPr>
-                        <pic:blipFill>
-                          <a:blip r:embed="rId33"/>
-                          <a:stretch>
-                            <a:fillRect/>
-                          </a:stretch>
-                        </pic:blipFill>
-                        <pic:spPr>
-                          <a:xfrm>
-                            <a:off x="611886" y="975360"/>
-                            <a:ext cx="621030" cy="272796"/>
-                          </a:xfrm>
-                          <a:prstGeom prst="rect">
-                            <a:avLst/>
-                          </a:prstGeom>
-                        </pic:spPr>
-                      </pic:pic>
-                    </wpg:wgp>
-                  </a:graphicData>
-                </a:graphic>
-              </wp:anchor>
-            </w:drawing>
-          </mc:Choice>
-          <mc:Fallback xmlns:a="http://schemas.openxmlformats.org/drawingml/2006/main">
-            <w:pict>
-              <v:group id="Group 27747" style="width:183.96pt;height:100.692pt;position:absolute;mso-position-horizontal-relative:text;mso-position-horizontal:absolute;margin-left:0.00481415pt;mso-position-vertical-relative:text;margin-top:-79.5pt;" coordsize="23362,12787">
-                <v:rect id="Rectangle 3273" style="position:absolute;width:7882;height:2243;left:0;top:11100;" filled="f" stroked="f">
-                  <v:textbox inset="0,0,0,0">
-                    <w:txbxContent>
-                      <w:p>
-                        <w:pPr>
-                          <w:spacing w:before="0" w:after="160" w:line="259" w:lineRule="auto"/>
-                          <w:ind w:left="0" w:firstLine="0"/>
-                        </w:pPr>
-                        <w:r>
-                          <w:rPr/>
-                          <w:t xml:space="preserve">Click the </w:t>
-                        </w:r>
-                      </w:p>
-                    </w:txbxContent>
-                  </v:textbox>
-                </v:rect>
-                <v:shape id="Picture 1182" style="position:absolute;width:22791;height:8877;left:571;top:0;" filled="f">
-                  <v:imagedata r:id="rId44"/>
-                </v:shape>
-                <v:shape id="Picture 1184" style="position:absolute;width:6210;height:2727;left:6118;top:9753;" filled="f">
-                  <v:imagedata r:id="rId33"/>
-                </v:shape>
-                <w10:wrap type="square"/>
-              </v:group>
-            </w:pict>
-          </mc:Fallback>
-        </mc:AlternateContent>
-      </w:r>
-      <w:r>
-        <w:t xml:space="preserve"> to delete the user group or click the </w:t>
+        </w:rPr>
+        <w:drawing>
+          <wp:inline distT="0" distB="0" distL="0" distR="0" wp14:anchorId="640DB1CA">
+            <wp:extent cx="620838" cy="272547"/>
+            <wp:effectExtent l="0" t="0" r="8255" b="0"/>
+            <wp:docPr id="1184" name="Picture 1184"/>
+            <wp:cNvGraphicFramePr/>
+            <a:graphic xmlns:a="http://schemas.openxmlformats.org/drawingml/2006/main">
+              <a:graphicData uri="http://schemas.openxmlformats.org/drawingml/2006/picture">
+                <pic:pic xmlns:pic="http://schemas.openxmlformats.org/drawingml/2006/picture">
+                  <pic:nvPicPr>
+                    <pic:cNvPr id="1184" name="Picture 1184"/>
+                    <pic:cNvPicPr/>
+                  </pic:nvPicPr>
+                  <pic:blipFill>
+                    <a:blip r:embed="rId31">
+                      <a:extLst>
+                        <a:ext uri="{28A0092B-C50C-407E-A947-70E740481C1C}">
+                          <a14:useLocalDpi xmlns:a14="http://schemas.microsoft.com/office/drawing/2010/main" val="0"/>
+                        </a:ext>
+                      </a:extLst>
+                    </a:blip>
+                    <a:stretch>
+                      <a:fillRect/>
+                    </a:stretch>
+                  </pic:blipFill>
+                  <pic:spPr>
+                    <a:xfrm>
+                      <a:off x="0" y="0"/>
+                      <a:ext cx="620838" cy="272547"/>
+                    </a:xfrm>
+                    <a:prstGeom prst="rect">
+                      <a:avLst/>
+                    </a:prstGeom>
+                  </pic:spPr>
+                </pic:pic>
+              </a:graphicData>
+            </a:graphic>
+          </wp:inline>
+        </w:drawing>
+      </w:r>
+      <w:r>
+        <w:t xml:space="preserve"> </w:t>
+      </w:r>
+      <w:r>
+        <w:t xml:space="preserve">to delete the user group or click the </w:t>
       </w:r>
       <w:r>
         <w:rPr>
@@ -9437,10 +9305,7 @@
         <w:ind w:left="-5" w:right="104"/>
       </w:pPr>
       <w:r>
-        <w:t>To add user into a group, click ‘All</w:t>
-      </w:r>
-      <w:r>
-        <w:t xml:space="preserve"> Users’ from the left tree panel to show all users. Then </w:t>
+        <w:t xml:space="preserve">To add user into a group, click ‘All Users’ from the left tree panel to show all users. Then </w:t>
       </w:r>
       <w:r>
         <w:rPr>
@@ -9476,7 +9341,7 @@
                     <pic:cNvPicPr/>
                   </pic:nvPicPr>
                   <pic:blipFill>
-                    <a:blip r:embed="rId45"/>
+                    <a:blip r:embed="rId44"/>
                     <a:stretch>
                       <a:fillRect/>
                     </a:stretch>
@@ -9541,7 +9406,7 @@
                     <pic:cNvPicPr/>
                   </pic:nvPicPr>
                   <pic:blipFill>
-                    <a:blip r:embed="rId46"/>
+                    <a:blip r:embed="rId45"/>
                     <a:stretch>
                       <a:fillRect/>
                     </a:stretch>
@@ -9640,7 +9505,7 @@
                     <pic:cNvPicPr/>
                   </pic:nvPicPr>
                   <pic:blipFill>
-                    <a:blip r:embed="rId47"/>
+                    <a:blip r:embed="rId46"/>
                     <a:stretch>
                       <a:fillRect/>
                     </a:stretch>
@@ -9683,7 +9548,6 @@
         <w:t xml:space="preserve"> function, </w:t>
       </w:r>
     </w:p>
-    <w:bookmarkStart w:id="18" w:name="_GoBack"/>
     <w:p>
       <w:pPr>
         <w:spacing w:after="32" w:line="259" w:lineRule="auto"/>
@@ -9786,7 +9650,7 @@
                           <pic:cNvPicPr/>
                         </pic:nvPicPr>
                         <pic:blipFill>
-                          <a:blip r:embed="rId48"/>
+                          <a:blip r:embed="rId47"/>
                           <a:stretch>
                             <a:fillRect/>
                           </a:stretch>
@@ -9828,7 +9692,7 @@
                           <pic:cNvPicPr/>
                         </pic:nvPicPr>
                         <pic:blipFill>
-                          <a:blip r:embed="rId15"/>
+                          <a:blip r:embed="rId13"/>
                           <a:stretch>
                             <a:fillRect/>
                           </a:stretch>
@@ -9898,7 +9762,6 @@
           </mc:Fallback>
         </mc:AlternateContent>
       </w:r>
-      <w:bookmarkEnd w:id="18"/>
       <w:r>
         <w:t xml:space="preserve"> </w:t>
       </w:r>
@@ -9917,11 +9780,11 @@
         <w:pStyle w:val="3"/>
         <w:ind w:left="704" w:hanging="719"/>
       </w:pPr>
-      <w:bookmarkStart w:id="19" w:name="_Toc33588"/>
+      <w:bookmarkStart w:id="18" w:name="_Toc33588"/>
       <w:r>
         <w:t xml:space="preserve">Transfer Ownership </w:t>
       </w:r>
-      <w:bookmarkEnd w:id="19"/>
+      <w:bookmarkEnd w:id="18"/>
     </w:p>
     <w:p>
       <w:pPr>
@@ -10192,11 +10055,11 @@
         <w:pStyle w:val="2"/>
         <w:ind w:left="561" w:hanging="576"/>
       </w:pPr>
-      <w:bookmarkStart w:id="20" w:name="_Toc33589"/>
+      <w:bookmarkStart w:id="19" w:name="_Toc33589"/>
       <w:r>
         <w:t xml:space="preserve">Define Categories and Attributes </w:t>
       </w:r>
-      <w:bookmarkEnd w:id="20"/>
+      <w:bookmarkEnd w:id="19"/>
     </w:p>
     <w:p>
       <w:pPr>
@@ -10264,10 +10127,7 @@
         <w:t xml:space="preserve">Category Shelf </w:t>
       </w:r>
       <w:r>
-        <w:t>funct</w:t>
-      </w:r>
-      <w:r>
-        <w:t xml:space="preserve">ion. The </w:t>
+        <w:t xml:space="preserve">function. The </w:t>
       </w:r>
       <w:r>
         <w:rPr>
@@ -10671,11 +10531,11 @@
         <w:pStyle w:val="3"/>
         <w:ind w:left="704" w:hanging="719"/>
       </w:pPr>
-      <w:bookmarkStart w:id="21" w:name="_Toc33590"/>
+      <w:bookmarkStart w:id="20" w:name="_Toc33590"/>
       <w:r>
         <w:t xml:space="preserve">Add Category </w:t>
       </w:r>
-      <w:bookmarkEnd w:id="21"/>
+      <w:bookmarkEnd w:id="20"/>
     </w:p>
     <w:p>
       <w:pPr>
@@ -10943,7 +10803,7 @@
                     <pic:cNvPicPr/>
                   </pic:nvPicPr>
                   <pic:blipFill>
-                    <a:blip r:embed="rId15"/>
+                    <a:blip r:embed="rId13"/>
                     <a:stretch>
                       <a:fillRect/>
                     </a:stretch>
@@ -10964,10 +10824,7 @@
         </w:drawing>
       </w:r>
       <w:r>
-        <w:t xml:space="preserve">Specify properties for each attribute field. </w:t>
-      </w:r>
-      <w:r>
-        <w:t xml:space="preserve">Once done, click the               button to create the category or click the </w:t>
+        <w:t xml:space="preserve">Specify properties for each attribute field. Once done, click the               button to create the category or click the </w:t>
       </w:r>
       <w:r>
         <w:rPr>
@@ -11217,7 +11074,6 @@
         <w:tblCellMar>
           <w:top w:w="11" w:type="dxa"/>
           <w:left w:w="107" w:type="dxa"/>
-          <w:bottom w:w="0" w:type="dxa"/>
           <w:right w:w="87" w:type="dxa"/>
         </w:tblCellMar>
         <w:tblLook w:val="04A0" w:firstRow="1" w:lastRow="0" w:firstColumn="1" w:lastColumn="0" w:noHBand="0" w:noVBand="1"/>
@@ -12201,11 +12057,11 @@
         <w:pStyle w:val="3"/>
         <w:ind w:left="705" w:hanging="720"/>
       </w:pPr>
-      <w:bookmarkStart w:id="22" w:name="_Toc33591"/>
+      <w:bookmarkStart w:id="21" w:name="_Toc33591"/>
       <w:r>
         <w:t xml:space="preserve">Modify Category </w:t>
       </w:r>
-      <w:bookmarkEnd w:id="22"/>
+      <w:bookmarkEnd w:id="21"/>
     </w:p>
     <w:p>
       <w:pPr>
@@ -12312,7 +12168,7 @@
                     <pic:cNvPicPr/>
                   </pic:nvPicPr>
                   <pic:blipFill>
-                    <a:blip r:embed="rId15"/>
+                    <a:blip r:embed="rId13"/>
                     <a:stretch>
                       <a:fillRect/>
                     </a:stretch>
@@ -12391,11 +12247,11 @@
         <w:pStyle w:val="3"/>
         <w:ind w:left="705" w:hanging="720"/>
       </w:pPr>
-      <w:bookmarkStart w:id="23" w:name="_Toc33592"/>
+      <w:bookmarkStart w:id="22" w:name="_Toc33592"/>
       <w:r>
         <w:t xml:space="preserve">Delete Category </w:t>
       </w:r>
-      <w:bookmarkEnd w:id="23"/>
+      <w:bookmarkEnd w:id="22"/>
     </w:p>
     <w:p>
       <w:pPr>
@@ -12503,11 +12359,11 @@
         <w:pStyle w:val="2"/>
         <w:ind w:left="561" w:hanging="576"/>
       </w:pPr>
-      <w:bookmarkStart w:id="24" w:name="_Toc33593"/>
+      <w:bookmarkStart w:id="23" w:name="_Toc33593"/>
       <w:r>
         <w:t xml:space="preserve">News Publishing </w:t>
       </w:r>
-      <w:bookmarkEnd w:id="24"/>
+      <w:bookmarkEnd w:id="23"/>
     </w:p>
     <w:p>
       <w:pPr>
@@ -12578,10 +12434,7 @@
         </w:drawing>
       </w:r>
       <w:r>
-        <w:t xml:space="preserve"> button on </w:t>
-      </w:r>
-      <w:r>
-        <w:t xml:space="preserve">the </w:t>
+        <w:t xml:space="preserve"> button on the </w:t>
       </w:r>
       <w:r>
         <w:rPr>
@@ -12674,11 +12527,11 @@
         <w:pStyle w:val="3"/>
         <w:ind w:left="704" w:hanging="719"/>
       </w:pPr>
-      <w:bookmarkStart w:id="25" w:name="_Toc33594"/>
+      <w:bookmarkStart w:id="24" w:name="_Toc33594"/>
       <w:r>
         <w:t xml:space="preserve">Add News </w:t>
       </w:r>
-      <w:bookmarkEnd w:id="25"/>
+      <w:bookmarkEnd w:id="24"/>
     </w:p>
     <w:p>
       <w:pPr>
@@ -12852,7 +12705,7 @@
                     <pic:cNvPicPr/>
                   </pic:nvPicPr>
                   <pic:blipFill>
-                    <a:blip r:embed="rId15"/>
+                    <a:blip r:embed="rId13"/>
                     <a:stretch>
                       <a:fillRect/>
                     </a:stretch>
@@ -12913,7 +12766,7 @@
                     <pic:cNvPicPr/>
                   </pic:nvPicPr>
                   <pic:blipFill>
-                    <a:blip r:embed="rId14"/>
+                    <a:blip r:embed="rId12"/>
                     <a:stretch>
                       <a:fillRect/>
                     </a:stretch>
@@ -12934,10 +12787,7 @@
         </w:drawing>
       </w:r>
       <w:r>
-        <w:t xml:space="preserve"> button to exit the screen. If the news is crea</w:t>
-      </w:r>
-      <w:r>
-        <w:t xml:space="preserve">ted and the effective date/time is </w:t>
+        <w:t xml:space="preserve"> button to exit the screen. If the news is created and the effective date/time is </w:t>
       </w:r>
     </w:p>
     <w:p>
@@ -13038,7 +12888,6 @@
         <w:tblCellMar>
           <w:top w:w="4" w:type="dxa"/>
           <w:left w:w="107" w:type="dxa"/>
-          <w:bottom w:w="0" w:type="dxa"/>
           <w:right w:w="115" w:type="dxa"/>
         </w:tblCellMar>
         <w:tblLook w:val="04A0" w:firstRow="1" w:lastRow="0" w:firstColumn="1" w:lastColumn="0" w:noHBand="0" w:noVBand="1"/>
@@ -13449,11 +13298,11 @@
         <w:pStyle w:val="3"/>
         <w:ind w:left="706" w:hanging="721"/>
       </w:pPr>
-      <w:bookmarkStart w:id="26" w:name="_Toc33595"/>
+      <w:bookmarkStart w:id="25" w:name="_Toc33595"/>
       <w:r>
         <w:t xml:space="preserve">Modify News </w:t>
       </w:r>
-      <w:bookmarkEnd w:id="26"/>
+      <w:bookmarkEnd w:id="25"/>
     </w:p>
     <w:p>
       <w:pPr>
@@ -13623,7 +13472,7 @@
                     <pic:cNvPicPr/>
                   </pic:nvPicPr>
                   <pic:blipFill>
-                    <a:blip r:embed="rId15"/>
+                    <a:blip r:embed="rId13"/>
                     <a:stretch>
                       <a:fillRect/>
                     </a:stretch>
@@ -13670,7 +13519,7 @@
                     <pic:cNvPicPr/>
                   </pic:nvPicPr>
                   <pic:blipFill>
-                    <a:blip r:embed="rId14"/>
+                    <a:blip r:embed="rId12"/>
                     <a:stretch>
                       <a:fillRect/>
                     </a:stretch>
@@ -13691,10 +13540,7 @@
         </w:drawing>
       </w:r>
       <w:r>
-        <w:t xml:space="preserve"> button to exit the screen. If the news is saved and the effective date/time is reached, the news will be re-activated. If the expiry date/time is reached, the news will</w:t>
-      </w:r>
-      <w:r>
-        <w:t xml:space="preserve"> be taken off from the system. </w:t>
+        <w:t xml:space="preserve"> button to exit the screen. If the news is saved and the effective date/time is reached, the news will be re-activated. If the expiry date/time is reached, the news will be taken off from the system. </w:t>
       </w:r>
     </w:p>
     <w:p>
@@ -13741,7 +13587,6 @@
         <w:tblCellMar>
           <w:top w:w="5" w:type="dxa"/>
           <w:left w:w="107" w:type="dxa"/>
-          <w:bottom w:w="0" w:type="dxa"/>
           <w:right w:w="115" w:type="dxa"/>
         </w:tblCellMar>
         <w:tblLook w:val="04A0" w:firstRow="1" w:lastRow="0" w:firstColumn="1" w:lastColumn="0" w:noHBand="0" w:noVBand="1"/>
@@ -14157,11 +14002,11 @@
         <w:pStyle w:val="3"/>
         <w:ind w:left="705" w:hanging="720"/>
       </w:pPr>
-      <w:bookmarkStart w:id="27" w:name="_Toc33596"/>
+      <w:bookmarkStart w:id="26" w:name="_Toc33596"/>
       <w:r>
         <w:t xml:space="preserve">Delete News </w:t>
       </w:r>
-      <w:bookmarkEnd w:id="27"/>
+      <w:bookmarkEnd w:id="26"/>
     </w:p>
     <w:p>
       <w:pPr>
@@ -14434,11 +14279,11 @@
         <w:pStyle w:val="2"/>
         <w:ind w:left="561" w:hanging="576"/>
       </w:pPr>
-      <w:bookmarkStart w:id="28" w:name="_Toc33597"/>
+      <w:bookmarkStart w:id="27" w:name="_Toc33597"/>
       <w:r>
         <w:t xml:space="preserve">Role Management </w:t>
       </w:r>
-      <w:bookmarkEnd w:id="28"/>
+      <w:bookmarkEnd w:id="27"/>
     </w:p>
     <w:p>
       <w:pPr>
@@ -14607,11 +14452,11 @@
         <w:pStyle w:val="3"/>
         <w:ind w:left="705" w:hanging="720"/>
       </w:pPr>
-      <w:bookmarkStart w:id="29" w:name="_Toc33598"/>
+      <w:bookmarkStart w:id="28" w:name="_Toc33598"/>
       <w:r>
         <w:t xml:space="preserve">Add Role </w:t>
       </w:r>
-      <w:bookmarkEnd w:id="29"/>
+      <w:bookmarkEnd w:id="28"/>
     </w:p>
     <w:p>
       <w:pPr>
@@ -14700,10 +14545,7 @@
                                 <w:ind w:left="0" w:firstLine="0"/>
                               </w:pPr>
                               <w:r>
-                                <w:t xml:space="preserve"> and the following</w:t>
-                              </w:r>
-                              <w:r>
-                                <w:t xml:space="preserve"> screen shows: </w:t>
+                                <w:t xml:space="preserve"> and the following screen shows: </w:t>
                               </w:r>
                             </w:p>
                           </w:txbxContent>
@@ -14849,7 +14691,7 @@
                     <pic:cNvPicPr/>
                   </pic:nvPicPr>
                   <pic:blipFill>
-                    <a:blip r:embed="rId15"/>
+                    <a:blip r:embed="rId13"/>
                     <a:stretch>
                       <a:fillRect/>
                     </a:stretch>
@@ -14898,7 +14740,7 @@
                     <pic:cNvPicPr/>
                   </pic:nvPicPr>
                   <pic:blipFill>
-                    <a:blip r:embed="rId14"/>
+                    <a:blip r:embed="rId12"/>
                     <a:stretch>
                       <a:fillRect/>
                     </a:stretch>
@@ -15038,7 +14880,6 @@
         <w:tblCellMar>
           <w:top w:w="11" w:type="dxa"/>
           <w:left w:w="107" w:type="dxa"/>
-          <w:bottom w:w="0" w:type="dxa"/>
           <w:right w:w="92" w:type="dxa"/>
         </w:tblCellMar>
         <w:tblLook w:val="04A0" w:firstRow="1" w:lastRow="0" w:firstColumn="1" w:lastColumn="0" w:noHBand="0" w:noVBand="1"/>
@@ -15453,10 +15294,7 @@
               <w:t>Add</w:t>
             </w:r>
             <w:r>
-              <w:t xml:space="preserve"> </w:t>
-            </w:r>
-            <w:r>
-              <w:t xml:space="preserve">permission in order to paste into it. </w:t>
+              <w:t xml:space="preserve"> permission in order to paste into it. </w:t>
             </w:r>
           </w:p>
         </w:tc>
@@ -15832,11 +15670,11 @@
         <w:pStyle w:val="3"/>
         <w:ind w:left="705" w:hanging="720"/>
       </w:pPr>
-      <w:bookmarkStart w:id="30" w:name="_Toc33599"/>
+      <w:bookmarkStart w:id="29" w:name="_Toc33599"/>
       <w:r>
         <w:t xml:space="preserve">Delete Role </w:t>
       </w:r>
-      <w:bookmarkEnd w:id="30"/>
+      <w:bookmarkEnd w:id="29"/>
     </w:p>
     <w:p>
       <w:pPr>
@@ -15910,11 +15748,11 @@
         <w:pStyle w:val="2"/>
         <w:ind w:left="561" w:hanging="576"/>
       </w:pPr>
-      <w:bookmarkStart w:id="31" w:name="_Toc33600"/>
+      <w:bookmarkStart w:id="30" w:name="_Toc33600"/>
       <w:r>
         <w:t xml:space="preserve">Document Status Summary  </w:t>
       </w:r>
-      <w:bookmarkEnd w:id="31"/>
+      <w:bookmarkEnd w:id="30"/>
     </w:p>
     <w:p>
       <w:pPr>
@@ -16578,11 +16416,11 @@
         <w:pStyle w:val="3"/>
         <w:ind w:left="705" w:hanging="720"/>
       </w:pPr>
-      <w:bookmarkStart w:id="32" w:name="_Toc33601"/>
+      <w:bookmarkStart w:id="31" w:name="_Toc33601"/>
       <w:r>
         <w:t xml:space="preserve">Document Status Summary  </w:t>
       </w:r>
-      <w:bookmarkEnd w:id="32"/>
+      <w:bookmarkEnd w:id="31"/>
     </w:p>
     <w:p>
       <w:pPr>
@@ -16601,7 +16439,6 @@
         <w:tblCellMar>
           <w:top w:w="12" w:type="dxa"/>
           <w:left w:w="108" w:type="dxa"/>
-          <w:bottom w:w="0" w:type="dxa"/>
           <w:right w:w="115" w:type="dxa"/>
         </w:tblCellMar>
         <w:tblLook w:val="04A0" w:firstRow="1" w:lastRow="0" w:firstColumn="1" w:lastColumn="0" w:noHBand="0" w:noVBand="1"/>
@@ -16989,7 +16826,6 @@
         <w:tblCellMar>
           <w:top w:w="12" w:type="dxa"/>
           <w:left w:w="108" w:type="dxa"/>
-          <w:bottom w:w="0" w:type="dxa"/>
           <w:right w:w="115" w:type="dxa"/>
         </w:tblCellMar>
         <w:tblLook w:val="04A0" w:firstRow="1" w:lastRow="0" w:firstColumn="1" w:lastColumn="0" w:noHBand="0" w:noVBand="1"/>
@@ -17371,11 +17207,11 @@
         <w:pStyle w:val="3"/>
         <w:ind w:left="705" w:hanging="720"/>
       </w:pPr>
-      <w:bookmarkStart w:id="33" w:name="_Toc33602"/>
+      <w:bookmarkStart w:id="32" w:name="_Toc33602"/>
       <w:r>
         <w:t xml:space="preserve">Document Index  </w:t>
       </w:r>
-      <w:bookmarkEnd w:id="33"/>
+      <w:bookmarkEnd w:id="32"/>
     </w:p>
     <w:p>
       <w:pPr>
@@ -17615,10 +17451,7 @@
       </w:r>
       <w:proofErr w:type="gramStart"/>
       <w:r>
-        <w:t>othe</w:t>
-      </w:r>
-      <w:r>
-        <w:t>r</w:t>
+        <w:t>other</w:t>
       </w:r>
       <w:proofErr w:type="gramEnd"/>
       <w:r>
@@ -17734,11 +17567,11 @@
         <w:pStyle w:val="3"/>
         <w:ind w:left="705" w:hanging="720"/>
       </w:pPr>
-      <w:bookmarkStart w:id="34" w:name="_Toc33603"/>
+      <w:bookmarkStart w:id="33" w:name="_Toc33603"/>
       <w:r>
         <w:t xml:space="preserve">PDF Rendition  </w:t>
       </w:r>
-      <w:bookmarkEnd w:id="34"/>
+      <w:bookmarkEnd w:id="33"/>
     </w:p>
     <w:p>
       <w:pPr>
@@ -18040,11 +17873,11 @@
         <w:pStyle w:val="2"/>
         <w:ind w:left="562" w:hanging="577"/>
       </w:pPr>
-      <w:bookmarkStart w:id="35" w:name="_Toc33604"/>
+      <w:bookmarkStart w:id="34" w:name="_Toc33604"/>
       <w:r>
         <w:t xml:space="preserve">Reporting </w:t>
       </w:r>
-      <w:bookmarkEnd w:id="35"/>
+      <w:bookmarkEnd w:id="34"/>
     </w:p>
     <w:p>
       <w:pPr>
@@ -18093,10 +17926,7 @@
         </w:drawing>
       </w:r>
       <w:r>
-        <w:t xml:space="preserve">  button on the</w:t>
-      </w:r>
-      <w:r>
-        <w:t xml:space="preserve"> </w:t>
+        <w:t xml:space="preserve">  button on the </w:t>
       </w:r>
       <w:r>
         <w:rPr>
@@ -18307,13 +18137,7 @@
         <w:rPr>
           <w:b/>
         </w:rPr>
-        <w:t>Short</w:t>
-      </w:r>
-      <w:r>
-        <w:rPr>
-          <w:b/>
-        </w:rPr>
-        <w:t>cut</w:t>
+        <w:t>Shortcut</w:t>
       </w:r>
       <w:r>
         <w:t xml:space="preserve"> </w:t>
@@ -18381,11 +18205,11 @@
         <w:pStyle w:val="3"/>
         <w:ind w:left="705" w:hanging="720"/>
       </w:pPr>
-      <w:bookmarkStart w:id="36" w:name="_Toc33605"/>
+      <w:bookmarkStart w:id="35" w:name="_Toc33605"/>
       <w:r>
         <w:t xml:space="preserve">Audit Trail Report </w:t>
       </w:r>
-      <w:bookmarkEnd w:id="36"/>
+      <w:bookmarkEnd w:id="35"/>
     </w:p>
     <w:p>
       <w:pPr>
@@ -18762,7 +18586,7 @@
                     <pic:cNvPicPr/>
                   </pic:nvPicPr>
                   <pic:blipFill>
-                    <a:blip r:embed="rId14"/>
+                    <a:blip r:embed="rId12"/>
                     <a:stretch>
                       <a:fillRect/>
                     </a:stretch>
@@ -18821,7 +18645,6 @@
         <w:tblCellMar>
           <w:top w:w="11" w:type="dxa"/>
           <w:left w:w="107" w:type="dxa"/>
-          <w:bottom w:w="0" w:type="dxa"/>
           <w:right w:w="93" w:type="dxa"/>
         </w:tblCellMar>
         <w:tblLook w:val="04A0" w:firstRow="1" w:lastRow="0" w:firstColumn="1" w:lastColumn="0" w:noHBand="0" w:noVBand="1"/>
@@ -18897,10 +18720,7 @@
               <w:ind w:left="0" w:firstLine="0"/>
             </w:pPr>
             <w:r>
-              <w:t xml:space="preserve">User </w:t>
-            </w:r>
-            <w:r>
-              <w:t xml:space="preserve">ID </w:t>
+              <w:t xml:space="preserve">User ID </w:t>
             </w:r>
           </w:p>
         </w:tc>
@@ -19161,11 +18981,11 @@
         <w:pStyle w:val="3"/>
         <w:ind w:left="705" w:hanging="720"/>
       </w:pPr>
-      <w:bookmarkStart w:id="37" w:name="_Toc33606"/>
+      <w:bookmarkStart w:id="36" w:name="_Toc33606"/>
       <w:r>
         <w:t xml:space="preserve">User / Group Report </w:t>
       </w:r>
-      <w:bookmarkEnd w:id="37"/>
+      <w:bookmarkEnd w:id="36"/>
     </w:p>
     <w:p>
       <w:pPr>
@@ -19199,11 +19019,11 @@
         <w:pStyle w:val="3"/>
         <w:ind w:left="705" w:hanging="720"/>
       </w:pPr>
-      <w:bookmarkStart w:id="38" w:name="_Toc33607"/>
+      <w:bookmarkStart w:id="37" w:name="_Toc33607"/>
       <w:r>
         <w:t xml:space="preserve">User Access Report </w:t>
       </w:r>
-      <w:bookmarkEnd w:id="38"/>
+      <w:bookmarkEnd w:id="37"/>
     </w:p>
     <w:p>
       <w:pPr>
@@ -19599,7 +19419,7 @@
                     <pic:cNvPicPr/>
                   </pic:nvPicPr>
                   <pic:blipFill>
-                    <a:blip r:embed="rId14"/>
+                    <a:blip r:embed="rId12"/>
                     <a:stretch>
                       <a:fillRect/>
                     </a:stretch>
@@ -19680,7 +19500,6 @@
         <w:tblCellMar>
           <w:top w:w="11" w:type="dxa"/>
           <w:left w:w="107" w:type="dxa"/>
-          <w:bottom w:w="0" w:type="dxa"/>
           <w:right w:w="112" w:type="dxa"/>
         </w:tblCellMar>
         <w:tblLook w:val="04A0" w:firstRow="1" w:lastRow="0" w:firstColumn="1" w:lastColumn="0" w:noHBand="0" w:noVBand="1"/>
@@ -19731,10 +19550,7 @@
               <w:ind w:left="2" w:firstLine="0"/>
             </w:pPr>
             <w:r>
-              <w:t>Description</w:t>
-            </w:r>
-            <w:r>
-              <w:t xml:space="preserve"> </w:t>
+              <w:t xml:space="preserve">Description </w:t>
             </w:r>
           </w:p>
         </w:tc>
@@ -20027,11 +19843,11 @@
         <w:pStyle w:val="3"/>
         <w:ind w:left="705" w:hanging="720"/>
       </w:pPr>
-      <w:bookmarkStart w:id="39" w:name="_Toc33608"/>
+      <w:bookmarkStart w:id="38" w:name="_Toc33608"/>
       <w:r>
         <w:t xml:space="preserve">Folder Summary Report </w:t>
       </w:r>
-      <w:bookmarkEnd w:id="39"/>
+      <w:bookmarkEnd w:id="38"/>
     </w:p>
     <w:p>
       <w:pPr>
@@ -20049,10 +19865,7 @@
         <w:t>Folder Summary Report</w:t>
       </w:r>
       <w:r>
-        <w:t xml:space="preserve"> function and the report </w:t>
-      </w:r>
-      <w:r>
-        <w:t xml:space="preserve">will be downloaded automatically. </w:t>
+        <w:t xml:space="preserve"> function and the report will be downloaded automatically. </w:t>
       </w:r>
     </w:p>
     <w:p>
@@ -20090,11 +19903,11 @@
         <w:pStyle w:val="3"/>
         <w:ind w:left="705" w:hanging="720"/>
       </w:pPr>
-      <w:bookmarkStart w:id="40" w:name="_Toc33609"/>
+      <w:bookmarkStart w:id="39" w:name="_Toc33609"/>
       <w:r>
         <w:t xml:space="preserve">Shortcut Report </w:t>
       </w:r>
-      <w:bookmarkEnd w:id="40"/>
+      <w:bookmarkEnd w:id="39"/>
     </w:p>
     <w:p>
       <w:pPr>
@@ -20313,7 +20126,7 @@
                           <pic:cNvPicPr/>
                         </pic:nvPicPr>
                         <pic:blipFill>
-                          <a:blip r:embed="rId95"/>
+                          <a:blip r:embed="rId94"/>
                           <a:stretch>
                             <a:fillRect/>
                           </a:stretch>
@@ -20424,7 +20237,7 @@
                     <pic:cNvPicPr/>
                   </pic:nvPicPr>
                   <pic:blipFill>
-                    <a:blip r:embed="rId14"/>
+                    <a:blip r:embed="rId12"/>
                     <a:stretch>
                       <a:fillRect/>
                     </a:stretch>
@@ -20483,7 +20296,6 @@
         <w:tblCellMar>
           <w:top w:w="11" w:type="dxa"/>
           <w:left w:w="107" w:type="dxa"/>
-          <w:bottom w:w="0" w:type="dxa"/>
           <w:right w:w="115" w:type="dxa"/>
         </w:tblCellMar>
         <w:tblLook w:val="04A0" w:firstRow="1" w:lastRow="0" w:firstColumn="1" w:lastColumn="0" w:noHBand="0" w:noVBand="1"/>
@@ -20706,11 +20518,11 @@
         <w:pStyle w:val="3"/>
         <w:ind w:left="705" w:hanging="720"/>
       </w:pPr>
-      <w:bookmarkStart w:id="41" w:name="_Toc33610"/>
+      <w:bookmarkStart w:id="40" w:name="_Toc33610"/>
       <w:r>
         <w:t xml:space="preserve">Permission Different Report </w:t>
       </w:r>
-      <w:bookmarkEnd w:id="41"/>
+      <w:bookmarkEnd w:id="40"/>
     </w:p>
     <w:p>
       <w:pPr>
@@ -20882,10 +20694,7 @@
         </w:drawing>
       </w:r>
       <w:r>
-        <w:t xml:space="preserve"> button to g</w:t>
-      </w:r>
-      <w:r>
-        <w:t>enerate the report which will be stored in the specified location as stated in the “</w:t>
+        <w:t xml:space="preserve"> button to generate the report which will be stored in the specified location as stated in the “</w:t>
       </w:r>
       <w:r>
         <w:rPr>
@@ -20914,7 +20723,7 @@
                     <pic:cNvPicPr/>
                   </pic:nvPicPr>
                   <pic:blipFill>
-                    <a:blip r:embed="rId14"/>
+                    <a:blip r:embed="rId12"/>
                     <a:stretch>
                       <a:fillRect/>
                     </a:stretch>
@@ -20970,11 +20779,11 @@
         <w:pStyle w:val="3"/>
         <w:ind w:left="705" w:hanging="720"/>
       </w:pPr>
-      <w:bookmarkStart w:id="42" w:name="_Toc33611"/>
+      <w:bookmarkStart w:id="41" w:name="_Toc33611"/>
       <w:r>
         <w:t xml:space="preserve">Master Folder Object Summary </w:t>
       </w:r>
-      <w:bookmarkEnd w:id="42"/>
+      <w:bookmarkEnd w:id="41"/>
     </w:p>
     <w:p>
       <w:pPr>
@@ -20992,10 +20801,7 @@
         <w:t>Master Folder Object Summary</w:t>
       </w:r>
       <w:r>
-        <w:t xml:space="preserve"> function and the report will be dow</w:t>
-      </w:r>
-      <w:r>
-        <w:t xml:space="preserve">nloaded automatically. </w:t>
+        <w:t xml:space="preserve"> function and the report will be downloaded automatically. </w:t>
       </w:r>
     </w:p>
     <w:p>
@@ -21034,11 +20840,11 @@
         <w:pStyle w:val="3"/>
         <w:ind w:left="705" w:hanging="720"/>
       </w:pPr>
-      <w:bookmarkStart w:id="43" w:name="_Toc33612"/>
+      <w:bookmarkStart w:id="42" w:name="_Toc33612"/>
       <w:r>
         <w:t xml:space="preserve">Master Folder Permission Summary </w:t>
       </w:r>
-      <w:bookmarkEnd w:id="43"/>
+      <w:bookmarkEnd w:id="42"/>
     </w:p>
     <w:p>
       <w:pPr>
@@ -21081,11 +20887,11 @@
         <w:pStyle w:val="2"/>
         <w:ind w:left="561" w:hanging="576"/>
       </w:pPr>
-      <w:bookmarkStart w:id="44" w:name="_Toc33613"/>
+      <w:bookmarkStart w:id="43" w:name="_Toc33613"/>
       <w:r>
         <w:t xml:space="preserve">Admin Check In </w:t>
       </w:r>
-      <w:bookmarkEnd w:id="44"/>
+      <w:bookmarkEnd w:id="43"/>
     </w:p>
     <w:p>
       <w:pPr>
@@ -21152,10 +20958,7 @@
         <w:t>Menu</w:t>
       </w:r>
       <w:r>
-        <w:t xml:space="preserve"> section and clic</w:t>
-      </w:r>
-      <w:r>
-        <w:t xml:space="preserve">k the </w:t>
+        <w:t xml:space="preserve"> section and click the </w:t>
       </w:r>
       <w:r>
         <w:rPr>
@@ -21306,7 +21109,7 @@
                     <pic:cNvPicPr/>
                   </pic:nvPicPr>
                   <pic:blipFill>
-                    <a:blip r:embed="rId38"/>
+                    <a:blip r:embed="rId36"/>
                     <a:stretch>
                       <a:fillRect/>
                     </a:stretch>
@@ -21348,19 +21151,20 @@
         <w:pStyle w:val="2"/>
         <w:ind w:left="562" w:hanging="577"/>
       </w:pPr>
-      <w:bookmarkStart w:id="45" w:name="_Toc33614"/>
+      <w:bookmarkStart w:id="44" w:name="_Toc33614"/>
       <w:r>
         <w:t xml:space="preserve">Immediate Archive </w:t>
       </w:r>
+      <w:bookmarkEnd w:id="44"/>
+    </w:p>
+    <w:p>
+      <w:r>
+        <w:t>T</w:t>
+      </w:r>
+      <w:bookmarkStart w:id="45" w:name="_GoBack"/>
       <w:bookmarkEnd w:id="45"/>
-    </w:p>
-    <w:p>
-      <w:pPr>
-        <w:spacing w:after="5665"/>
-        <w:ind w:left="-5" w:right="104"/>
-      </w:pPr>
-      <w:r>
-        <w:t xml:space="preserve">To archive, right click folder to bring up menu, click </w:t>
+      <w:r>
+        <w:t xml:space="preserve">o archive, right click folder to bring up menu, click </w:t>
       </w:r>
       <w:r>
         <w:rPr>
@@ -21727,7 +21531,7 @@
                           <pic:cNvPicPr/>
                         </pic:nvPicPr>
                         <pic:blipFill>
-                          <a:blip r:embed="rId33"/>
+                          <a:blip r:embed="rId31"/>
                           <a:stretch>
                             <a:fillRect/>
                           </a:stretch>
@@ -21769,7 +21573,7 @@
                           <pic:cNvPicPr/>
                         </pic:nvPicPr>
                         <pic:blipFill>
-                          <a:blip r:embed="rId14"/>
+                          <a:blip r:embed="rId12"/>
                           <a:stretch>
                             <a:fillRect/>
                           </a:stretch>
@@ -21811,7 +21615,7 @@
                           <pic:cNvPicPr/>
                         </pic:nvPicPr>
                         <pic:blipFill>
-                          <a:blip r:embed="rId33"/>
+                          <a:blip r:embed="rId31"/>
                           <a:stretch>
                             <a:fillRect/>
                           </a:stretch>
@@ -22162,21 +21966,11 @@
     <w:r>
       <w:t xml:space="preserve"> of </w:t>
     </w:r>
-    <w:r>
-      <w:fldChar w:fldCharType="begin"/>
-    </w:r>
-    <w:r>
-      <w:instrText xml:space="preserve"> NUMPAGES   \* MERGEFORMAT </w:instrText>
-    </w:r>
-    <w:r>
-      <w:fldChar w:fldCharType="separate"/>
-    </w:r>
-    <w:r>
-      <w:t>44</w:t>
-    </w:r>
-    <w:r>
-      <w:fldChar w:fldCharType="end"/>
-    </w:r>
+    <w:fldSimple w:instr=" NUMPAGES   \* MERGEFORMAT ">
+      <w:r>
+        <w:t>44</w:t>
+      </w:r>
+    </w:fldSimple>
     <w:r>
       <w:t xml:space="preserve"> </w:t>
     </w:r>
@@ -22213,21 +22007,11 @@
     <w:r>
       <w:t xml:space="preserve"> of </w:t>
     </w:r>
-    <w:r>
-      <w:fldChar w:fldCharType="begin"/>
-    </w:r>
-    <w:r>
-      <w:instrText xml:space="preserve"> NUMPAGES   \* MERGEFORMAT </w:instrText>
-    </w:r>
-    <w:r>
-      <w:fldChar w:fldCharType="separate"/>
-    </w:r>
-    <w:r>
-      <w:t>44</w:t>
-    </w:r>
-    <w:r>
-      <w:fldChar w:fldCharType="end"/>
-    </w:r>
+    <w:fldSimple w:instr=" NUMPAGES   \* MERGEFORMAT ">
+      <w:r>
+        <w:t>44</w:t>
+      </w:r>
+    </w:fldSimple>
     <w:r>
       <w:t xml:space="preserve"> </w:t>
     </w:r>

</xml_diff>